<commit_message>
Adding TestDocument and database
</commit_message>
<xml_diff>
--- a/TestCase Document/TestDocument.docx
+++ b/TestCase Document/TestDocument.docx
@@ -20,6 +20,287 @@
         </w:rPr>
         <w:t>Code-Fury Test Document</w:t>
       </w:r>
+    </w:p>
+    <w:p>
+      <w:pPr>
+        <w:rPr>
+          <w:b/>
+          <w:bCs/>
+          <w:lang w:val="en-US"/>
+        </w:rPr>
+      </w:pPr>
+    </w:p>
+    <w:p>
+      <w:pPr>
+        <w:rPr>
+          <w:b/>
+          <w:bCs/>
+          <w:lang w:val="en-US"/>
+        </w:rPr>
+      </w:pPr>
+      <w:r>
+        <w:rPr>
+          <w:b/>
+          <w:bCs/>
+          <w:lang w:val="en-US"/>
+        </w:rPr>
+        <w:t>Data for Create New Quote:</w:t>
+      </w:r>
+    </w:p>
+    <w:p>
+      <w:pPr>
+        <w:rPr>
+          <w:sz w:val="22"/>
+          <w:szCs w:val="22"/>
+          <w:lang w:val="en-US"/>
+        </w:rPr>
+      </w:pPr>
+      <w:r>
+        <w:rPr>
+          <w:sz w:val="22"/>
+          <w:szCs w:val="22"/>
+          <w:lang w:val="en-US"/>
+        </w:rPr>
+        <w:t>Customer Name: Your Name</w:t>
+      </w:r>
+    </w:p>
+    <w:p>
+      <w:pPr>
+        <w:rPr>
+          <w:sz w:val="22"/>
+          <w:szCs w:val="22"/>
+          <w:lang w:val="en-US"/>
+        </w:rPr>
+      </w:pPr>
+      <w:r>
+        <w:rPr>
+          <w:sz w:val="22"/>
+          <w:szCs w:val="22"/>
+          <w:lang w:val="en-US"/>
+        </w:rPr>
+        <w:t>Customer Id: 2001</w:t>
+      </w:r>
+    </w:p>
+    <w:p>
+      <w:pPr>
+        <w:rPr>
+          <w:sz w:val="22"/>
+          <w:szCs w:val="22"/>
+          <w:lang w:val="en-US"/>
+        </w:rPr>
+      </w:pPr>
+      <w:r>
+        <w:rPr>
+          <w:sz w:val="22"/>
+          <w:szCs w:val="22"/>
+          <w:lang w:val="en-US"/>
+        </w:rPr>
+        <w:t>City: Pune</w:t>
+      </w:r>
+    </w:p>
+    <w:p>
+      <w:pPr>
+        <w:rPr>
+          <w:sz w:val="22"/>
+          <w:szCs w:val="22"/>
+          <w:lang w:val="en-US"/>
+        </w:rPr>
+      </w:pPr>
+      <w:r>
+        <w:rPr>
+          <w:sz w:val="22"/>
+          <w:szCs w:val="22"/>
+          <w:lang w:val="en-US"/>
+        </w:rPr>
+        <w:t>Order Id: 111</w:t>
+      </w:r>
+    </w:p>
+    <w:p>
+      <w:pPr>
+        <w:rPr>
+          <w:sz w:val="22"/>
+          <w:szCs w:val="22"/>
+          <w:lang w:val="en-US"/>
+        </w:rPr>
+      </w:pPr>
+      <w:r>
+        <w:rPr>
+          <w:sz w:val="22"/>
+          <w:szCs w:val="22"/>
+          <w:lang w:val="en-US"/>
+        </w:rPr>
+        <w:t>Order Date: 25/09/2022</w:t>
+      </w:r>
+    </w:p>
+    <w:p>
+      <w:pPr>
+        <w:rPr>
+          <w:sz w:val="22"/>
+          <w:szCs w:val="22"/>
+          <w:lang w:val="en-US"/>
+        </w:rPr>
+      </w:pPr>
+      <w:r>
+        <w:rPr>
+          <w:sz w:val="22"/>
+          <w:szCs w:val="22"/>
+          <w:lang w:val="en-US"/>
+        </w:rPr>
+        <w:t>Order Status: Pending</w:t>
+      </w:r>
+    </w:p>
+    <w:p>
+      <w:pPr>
+        <w:rPr>
+          <w:sz w:val="22"/>
+          <w:szCs w:val="22"/>
+          <w:lang w:val="en-US"/>
+        </w:rPr>
+      </w:pPr>
+      <w:r>
+        <w:rPr>
+          <w:sz w:val="22"/>
+          <w:szCs w:val="22"/>
+          <w:lang w:val="en-US"/>
+        </w:rPr>
+        <w:t>Order Value: 1,00,000</w:t>
+      </w:r>
+    </w:p>
+    <w:p>
+      <w:pPr>
+        <w:rPr>
+          <w:sz w:val="22"/>
+          <w:szCs w:val="22"/>
+          <w:lang w:val="en-US"/>
+        </w:rPr>
+      </w:pPr>
+      <w:r>
+        <w:rPr>
+          <w:sz w:val="22"/>
+          <w:szCs w:val="22"/>
+          <w:lang w:val="en-US"/>
+        </w:rPr>
+        <w:t>Product Level: 1</w:t>
+      </w:r>
+    </w:p>
+    <w:p>
+      <w:pPr>
+        <w:rPr>
+          <w:sz w:val="22"/>
+          <w:szCs w:val="22"/>
+          <w:lang w:val="en-US"/>
+        </w:rPr>
+      </w:pPr>
+    </w:p>
+    <w:p>
+      <w:pPr>
+        <w:rPr>
+          <w:b/>
+          <w:bCs/>
+          <w:lang w:val="en-US"/>
+        </w:rPr>
+      </w:pPr>
+      <w:r>
+        <w:rPr>
+          <w:b/>
+          <w:bCs/>
+          <w:lang w:val="en-US"/>
+        </w:rPr>
+        <w:t xml:space="preserve">Data for Create New </w:t>
+      </w:r>
+      <w:r>
+        <w:rPr>
+          <w:b/>
+          <w:bCs/>
+          <w:lang w:val="en-US"/>
+        </w:rPr>
+        <w:t>Product</w:t>
+      </w:r>
+      <w:r>
+        <w:rPr>
+          <w:b/>
+          <w:bCs/>
+          <w:lang w:val="en-US"/>
+        </w:rPr>
+        <w:t>:</w:t>
+      </w:r>
+    </w:p>
+    <w:p>
+      <w:pPr>
+        <w:rPr>
+          <w:sz w:val="22"/>
+          <w:szCs w:val="22"/>
+          <w:lang w:val="en-US"/>
+        </w:rPr>
+      </w:pPr>
+      <w:r>
+        <w:rPr>
+          <w:sz w:val="22"/>
+          <w:szCs w:val="22"/>
+          <w:lang w:val="en-US"/>
+        </w:rPr>
+        <w:t>Product Name: Apple</w:t>
+      </w:r>
+    </w:p>
+    <w:p>
+      <w:pPr>
+        <w:rPr>
+          <w:sz w:val="22"/>
+          <w:szCs w:val="22"/>
+          <w:lang w:val="en-US"/>
+        </w:rPr>
+      </w:pPr>
+      <w:r>
+        <w:rPr>
+          <w:sz w:val="22"/>
+          <w:szCs w:val="22"/>
+          <w:lang w:val="en-US"/>
+        </w:rPr>
+        <w:t>Product Id: 222</w:t>
+      </w:r>
+    </w:p>
+    <w:p>
+      <w:pPr>
+        <w:rPr>
+          <w:sz w:val="22"/>
+          <w:szCs w:val="22"/>
+          <w:lang w:val="en-US"/>
+        </w:rPr>
+      </w:pPr>
+      <w:r>
+        <w:rPr>
+          <w:sz w:val="22"/>
+          <w:szCs w:val="22"/>
+          <w:lang w:val="en-US"/>
+        </w:rPr>
+        <w:t>Product Category: 1</w:t>
+      </w:r>
+    </w:p>
+    <w:p>
+      <w:pPr>
+        <w:rPr>
+          <w:sz w:val="22"/>
+          <w:szCs w:val="22"/>
+          <w:lang w:val="en-US"/>
+        </w:rPr>
+      </w:pPr>
+      <w:r>
+        <w:rPr>
+          <w:sz w:val="22"/>
+          <w:szCs w:val="22"/>
+          <w:lang w:val="en-US"/>
+        </w:rPr>
+        <w:t>Price: 60000</w:t>
+      </w:r>
+    </w:p>
+    <w:p>
+      <w:pPr>
+        <w:rPr>
+          <w:sz w:val="22"/>
+          <w:szCs w:val="22"/>
+          <w:lang w:val="en-US"/>
+        </w:rPr>
+      </w:pPr>
     </w:p>
     <w:p>
       <w:pPr>
@@ -175,6 +456,7 @@
           <w:noProof/>
           <w:lang w:val="en-US"/>
         </w:rPr>
+        <w:lastRenderedPageBreak/>
         <w:drawing>
           <wp:inline distT="0" distB="0" distL="0" distR="0" wp14:anchorId="41585C7B" wp14:editId="2A4CF4EE">
             <wp:extent cx="4218195" cy="3425419"/>
@@ -409,6 +691,7 @@
           <w:noProof/>
           <w:lang w:val="en-US"/>
         </w:rPr>
+        <w:lastRenderedPageBreak/>
         <w:drawing>
           <wp:inline distT="0" distB="0" distL="0" distR="0" wp14:anchorId="0447804A" wp14:editId="2000873B">
             <wp:extent cx="3232069" cy="3385860"/>
@@ -658,6 +941,7 @@
           <w:noProof/>
           <w:lang w:val="en-US"/>
         </w:rPr>
+        <w:lastRenderedPageBreak/>
         <w:drawing>
           <wp:inline distT="0" distB="0" distL="0" distR="0" wp14:anchorId="384C9BF6" wp14:editId="55D8441F">
             <wp:extent cx="4627516" cy="3897088"/>
@@ -945,70 +1229,70 @@
           <w:bCs/>
           <w:lang w:val="en-US"/>
         </w:rPr>
+        <w:t>Create New Quote</w:t>
+      </w:r>
+    </w:p>
+    <w:p>
+      <w:pPr>
+        <w:pStyle w:val="ListParagraph"/>
+        <w:rPr>
+          <w:lang w:val="en-US"/>
+        </w:rPr>
+      </w:pPr>
+      <w:r>
+        <w:rPr>
+          <w:lang w:val="en-US"/>
+        </w:rPr>
+        <w:t>All field are mandatory required.</w:t>
+      </w:r>
+    </w:p>
+    <w:p>
+      <w:pPr>
+        <w:pStyle w:val="ListParagraph"/>
+        <w:rPr>
+          <w:lang w:val="en-US"/>
+        </w:rPr>
+      </w:pPr>
+      <w:r>
+        <w:rPr>
+          <w:lang w:val="en-US"/>
+        </w:rPr>
+        <w:t>Total price calculated based on levels.</w:t>
+      </w:r>
+    </w:p>
+    <w:p>
+      <w:pPr>
+        <w:pStyle w:val="ListParagraph"/>
+        <w:rPr>
+          <w:lang w:val="en-US"/>
+        </w:rPr>
+      </w:pPr>
+    </w:p>
+    <w:p>
+      <w:pPr>
+        <w:rPr>
+          <w:b/>
+          <w:bCs/>
+          <w:lang w:val="en-US"/>
+        </w:rPr>
+      </w:pPr>
+    </w:p>
+    <w:p>
+      <w:pPr>
+        <w:rPr>
+          <w:b/>
+          <w:bCs/>
+          <w:lang w:val="en-US"/>
+        </w:rPr>
+      </w:pPr>
+      <w:r>
+        <w:rPr>
+          <w:b/>
+          <w:bCs/>
+          <w:noProof/>
+          <w:lang w:val="en-US"/>
+        </w:rPr>
         <w:lastRenderedPageBreak/>
-        <w:t>Create New Quote</w:t>
-      </w:r>
-    </w:p>
-    <w:p>
-      <w:pPr>
-        <w:pStyle w:val="ListParagraph"/>
-        <w:rPr>
-          <w:lang w:val="en-US"/>
-        </w:rPr>
-      </w:pPr>
-      <w:r>
-        <w:rPr>
-          <w:lang w:val="en-US"/>
-        </w:rPr>
-        <w:t>All field are mandatory required.</w:t>
-      </w:r>
-    </w:p>
-    <w:p>
-      <w:pPr>
-        <w:pStyle w:val="ListParagraph"/>
-        <w:rPr>
-          <w:lang w:val="en-US"/>
-        </w:rPr>
-      </w:pPr>
-      <w:r>
-        <w:rPr>
-          <w:lang w:val="en-US"/>
-        </w:rPr>
-        <w:t>Total price calculated based on levels.</w:t>
-      </w:r>
-    </w:p>
-    <w:p>
-      <w:pPr>
-        <w:pStyle w:val="ListParagraph"/>
-        <w:rPr>
-          <w:lang w:val="en-US"/>
-        </w:rPr>
-      </w:pPr>
-    </w:p>
-    <w:p>
-      <w:pPr>
-        <w:rPr>
-          <w:b/>
-          <w:bCs/>
-          <w:lang w:val="en-US"/>
-        </w:rPr>
-      </w:pPr>
-    </w:p>
-    <w:p>
-      <w:pPr>
-        <w:rPr>
-          <w:b/>
-          <w:bCs/>
-          <w:lang w:val="en-US"/>
-        </w:rPr>
-      </w:pPr>
-      <w:r>
-        <w:rPr>
-          <w:b/>
-          <w:bCs/>
-          <w:noProof/>
-          <w:lang w:val="en-US"/>
-        </w:rPr>
         <w:drawing>
           <wp:inline distT="0" distB="0" distL="0" distR="0" wp14:anchorId="1C97E112" wp14:editId="6AB60532">
             <wp:extent cx="5364892" cy="4268949"/>

</xml_diff>